<commit_message>
adding word back in
</commit_message>
<xml_diff>
--- a/HW10/hw10.docx
+++ b/HW10/hw10.docx
@@ -529,7 +529,7 @@
           <w:sz w:val="24"/>
           <w:sz-cs w:val="24"/>
         </w:rPr>
-        <w:t xml:space="preserve">0.9995341614906832</w:t>
+        <w:t xml:space="preserve">0.5055900621118012</w:t>
       </w:r>
     </w:p>
     <w:p>
@@ -647,6 +647,58 @@
           <w:sz-cs w:val="24"/>
         </w:rPr>
         <w:t xml:space="preserve">0.924317617866005</w:t>
+      </w:r>
+    </w:p>
+    <w:p>
+      <w:pPr>
+        <w:spacing w:before="86" w:after="86"/>
+      </w:pPr>
+      <w:r>
+        <w:rPr>
+          <w:rFonts w:ascii="Times" w:hAnsi="Times" w:cs="Times"/>
+          <w:sz w:val="24"/>
+          <w:sz-cs w:val="24"/>
+        </w:rPr>
+        <w:t xml:space="preserve"/>
+      </w:r>
+    </w:p>
+    <w:p>
+      <w:pPr>
+        <w:spacing w:before="86" w:after="86"/>
+      </w:pPr>
+      <w:r>
+        <w:rPr>
+          <w:rFonts w:ascii="Times" w:hAnsi="Times" w:cs="Times"/>
+          <w:sz w:val="24"/>
+          <w:sz-cs w:val="24"/>
+        </w:rPr>
+        <w:t xml:space="preserve"/>
+      </w:r>
+    </w:p>
+    <w:p>
+      <w:pPr>
+        <w:spacing w:before="86" w:after="86"/>
+      </w:pPr>
+      <w:r>
+        <w:rPr>
+          <w:rFonts w:ascii="Times" w:hAnsi="Times" w:cs="Times"/>
+          <w:sz w:val="24"/>
+          <w:sz-cs w:val="24"/>
+        </w:rPr>
+        <w:t xml:space="preserve"/>
+      </w:r>
+    </w:p>
+    <w:p>
+      <w:pPr>
+        <w:spacing w:before="86" w:after="86"/>
+      </w:pPr>
+      <w:r>
+        <w:rPr>
+          <w:rFonts w:ascii="Times" w:hAnsi="Times" w:cs="Times"/>
+          <w:sz w:val="24"/>
+          <w:sz-cs w:val="24"/>
+        </w:rPr>
+        <w:t xml:space="preserve"/>
       </w:r>
     </w:p>
     <w:p>

</xml_diff>

<commit_message>
latest changes - let me know if you'd like to keep this one
</commit_message>
<xml_diff>
--- a/HW10/hw10.docx
+++ b/HW10/hw10.docx
@@ -119,6 +119,19 @@
           <w:sz w:val="24"/>
           <w:sz-cs w:val="24"/>
         </w:rPr>
+        <w:t xml:space="preserve">F5 - we skipped this feature, could not get it working</w:t>
+      </w:r>
+    </w:p>
+    <w:p>
+      <w:pPr>
+        <w:spacing w:before="86" w:after="86"/>
+      </w:pPr>
+      <w:r>
+        <w:rPr>
+          <w:rFonts w:ascii="Times" w:hAnsi="Times" w:cs="Times"/>
+          <w:sz w:val="24"/>
+          <w:sz-cs w:val="24"/>
+        </w:rPr>
         <w:t xml:space="preserve">F6 - average length of all words in the file</w:t>
       </w:r>
     </w:p>
@@ -132,7 +145,23 @@
           <w:sz w:val="24"/>
           <w:sz-cs w:val="24"/>
         </w:rPr>
-        <w:t xml:space="preserve">F7 - sentiment analysis of each word</w:t>
+        <w:t xml:space="preserve">F7 - sentiment analysis of each word, we grabbed the word list from </w:t>
+      </w:r>
+      <w:r>
+        <w:rPr>
+          <w:rFonts w:ascii="Times" w:hAnsi="Times" w:cs="Times"/>
+          <w:sz w:val="24"/>
+          <w:sz-cs w:val="24"/>
+        </w:rPr>
+        <w:t xml:space="preserve">http://alexdavies.net/</w:t>
+      </w:r>
+      <w:r>
+        <w:rPr>
+          <w:rFonts w:ascii="Times" w:hAnsi="Times" w:cs="Times"/>
+          <w:sz w:val="24"/>
+          <w:sz-cs w:val="24"/>
+        </w:rPr>
+        <w:t xml:space="preserve"> - a Ph.d student at Cambridge.</w:t>
       </w:r>
     </w:p>
     <w:p>
@@ -529,20 +558,20 @@
           <w:sz w:val="24"/>
           <w:sz-cs w:val="24"/>
         </w:rPr>
-        <w:t xml:space="preserve">0.5055900621118012</w:t>
-      </w:r>
-    </w:p>
-    <w:p>
-      <w:pPr>
-        <w:spacing w:before="86" w:after="86"/>
-      </w:pPr>
-      <w:r>
-        <w:rPr>
-          <w:rFonts w:ascii="Times" w:hAnsi="Times" w:cs="Times"/>
-          <w:sz w:val="24"/>
-          <w:sz-cs w:val="24"/>
-        </w:rPr>
-        <w:t xml:space="preserve">0.8709677419354839</w:t>
+        <w:t xml:space="preserve">0.7611801242236025</w:t>
+      </w:r>
+    </w:p>
+    <w:p>
+      <w:pPr>
+        <w:spacing w:before="86" w:after="86"/>
+      </w:pPr>
+      <w:r>
+        <w:rPr>
+          <w:rFonts w:ascii="Times" w:hAnsi="Times" w:cs="Times"/>
+          <w:sz w:val="24"/>
+          <w:sz-cs w:val="24"/>
+        </w:rPr>
+        <w:t xml:space="preserve">0.7754342431761787</w:t>
       </w:r>
     </w:p>
     <w:p>
@@ -568,6 +597,58 @@
           <w:sz w:val="24"/>
           <w:sz-cs w:val="24"/>
         </w:rPr>
+        <w:t xml:space="preserve">F6 + F7</w:t>
+      </w:r>
+    </w:p>
+    <w:p>
+      <w:pPr>
+        <w:spacing w:before="86" w:after="86"/>
+      </w:pPr>
+      <w:r>
+        <w:rPr>
+          <w:rFonts w:ascii="Times" w:hAnsi="Times" w:cs="Times"/>
+          <w:sz w:val="24"/>
+          <w:sz-cs w:val="24"/>
+        </w:rPr>
+        <w:t xml:space="preserve">0.7611801242236025</w:t>
+      </w:r>
+    </w:p>
+    <w:p>
+      <w:pPr>
+        <w:spacing w:before="86" w:after="86"/>
+      </w:pPr>
+      <w:r>
+        <w:rPr>
+          <w:rFonts w:ascii="Times" w:hAnsi="Times" w:cs="Times"/>
+          <w:sz w:val="24"/>
+          <w:sz-cs w:val="24"/>
+        </w:rPr>
+        <w:t xml:space="preserve">0.7754342431761787</w:t>
+      </w:r>
+    </w:p>
+    <w:p>
+      <w:pPr>
+        <w:spacing w:before="86" w:after="86"/>
+      </w:pPr>
+      <w:r>
+        <w:rPr>
+          <w:rFonts w:ascii="Times" w:hAnsi="Times" w:cs="Times"/>
+          <w:sz w:val="24"/>
+          <w:sz-cs w:val="24"/>
+        </w:rPr>
+        <w:t xml:space="preserve">expt8</w:t>
+      </w:r>
+    </w:p>
+    <w:p>
+      <w:pPr>
+        <w:spacing w:before="86" w:after="86"/>
+      </w:pPr>
+      <w:r>
+        <w:rPr>
+          <w:rFonts w:ascii="Times" w:hAnsi="Times" w:cs="Times"/>
+          <w:sz w:val="24"/>
+          <w:sz-cs w:val="24"/>
+        </w:rPr>
         <w:t xml:space="preserve">F1 + F7</w:t>
       </w:r>
     </w:p>
@@ -581,72 +662,20 @@
           <w:sz w:val="24"/>
           <w:sz-cs w:val="24"/>
         </w:rPr>
-        <w:t xml:space="preserve">0.9996894409937889</w:t>
-      </w:r>
-    </w:p>
-    <w:p>
-      <w:pPr>
-        <w:spacing w:before="86" w:after="86"/>
-      </w:pPr>
-      <w:r>
-        <w:rPr>
-          <w:rFonts w:ascii="Times" w:hAnsi="Times" w:cs="Times"/>
-          <w:sz w:val="24"/>
-          <w:sz-cs w:val="24"/>
-        </w:rPr>
-        <w:t xml:space="preserve">0.9218362282878412</w:t>
-      </w:r>
-    </w:p>
-    <w:p>
-      <w:pPr>
-        <w:spacing w:before="86" w:after="86"/>
-      </w:pPr>
-      <w:r>
-        <w:rPr>
-          <w:rFonts w:ascii="Times" w:hAnsi="Times" w:cs="Times"/>
-          <w:sz w:val="24"/>
-          <w:sz-cs w:val="24"/>
-        </w:rPr>
-        <w:t xml:space="preserve">expt8</w:t>
-      </w:r>
-    </w:p>
-    <w:p>
-      <w:pPr>
-        <w:spacing w:before="86" w:after="86"/>
-      </w:pPr>
-      <w:r>
-        <w:rPr>
-          <w:rFonts w:ascii="Times" w:hAnsi="Times" w:cs="Times"/>
-          <w:sz w:val="24"/>
-          <w:sz-cs w:val="24"/>
-        </w:rPr>
-        <w:t xml:space="preserve">F1 + F6 + F7</w:t>
-      </w:r>
-    </w:p>
-    <w:p>
-      <w:pPr>
-        <w:spacing w:before="86" w:after="86"/>
-      </w:pPr>
-      <w:r>
-        <w:rPr>
-          <w:rFonts w:ascii="Times" w:hAnsi="Times" w:cs="Times"/>
-          <w:sz w:val="24"/>
-          <w:sz-cs w:val="24"/>
-        </w:rPr>
-        <w:t xml:space="preserve">0.996894409937889</w:t>
-      </w:r>
-    </w:p>
-    <w:p>
-      <w:pPr>
-        <w:spacing w:before="86" w:after="86"/>
-      </w:pPr>
-      <w:r>
-        <w:rPr>
-          <w:rFonts w:ascii="Times" w:hAnsi="Times" w:cs="Times"/>
-          <w:sz w:val="24"/>
-          <w:sz-cs w:val="24"/>
-        </w:rPr>
-        <w:t xml:space="preserve">0.924317617866005</w:t>
+        <w:t xml:space="preserve">0.7892857142857143</w:t>
+      </w:r>
+    </w:p>
+    <w:p>
+      <w:pPr>
+        <w:spacing w:before="86" w:after="86"/>
+      </w:pPr>
+      <w:r>
+        <w:rPr>
+          <w:rFonts w:ascii="Times" w:hAnsi="Times" w:cs="Times"/>
+          <w:sz w:val="24"/>
+          <w:sz-cs w:val="24"/>
+        </w:rPr>
+        <w:t xml:space="preserve">0.7878411910669976</w:t>
       </w:r>
     </w:p>
     <w:p>
@@ -684,45 +713,6 @@
           <w:rFonts w:ascii="Times" w:hAnsi="Times" w:cs="Times"/>
           <w:sz w:val="24"/>
           <w:sz-cs w:val="24"/>
-        </w:rPr>
-        <w:t xml:space="preserve"/>
-      </w:r>
-    </w:p>
-    <w:p>
-      <w:pPr>
-        <w:spacing w:before="86" w:after="86"/>
-      </w:pPr>
-      <w:r>
-        <w:rPr>
-          <w:rFonts w:ascii="Times" w:hAnsi="Times" w:cs="Times"/>
-          <w:sz w:val="24"/>
-          <w:sz-cs w:val="24"/>
-        </w:rPr>
-        <w:t xml:space="preserve"/>
-      </w:r>
-    </w:p>
-    <w:p>
-      <w:pPr>
-        <w:spacing w:before="86" w:after="86"/>
-      </w:pPr>
-      <w:r>
-        <w:rPr>
-          <w:rFonts w:ascii="Times" w:hAnsi="Times" w:cs="Times"/>
-          <w:sz w:val="24"/>
-          <w:sz-cs w:val="24"/>
-        </w:rPr>
-        <w:t xml:space="preserve"/>
-      </w:r>
-    </w:p>
-    <w:p>
-      <w:pPr>
-        <w:spacing w:before="86" w:after="86"/>
-      </w:pPr>
-      <w:r>
-        <w:rPr>
-          <w:rFonts w:ascii="Times" w:hAnsi="Times" w:cs="Times"/>
-          <w:sz w:val="24"/>
-          <w:sz-cs w:val="24"/>
           <w:u w:val="single"/>
         </w:rPr>
         <w:t xml:space="preserve">Conclusions</w:t>
@@ -777,7 +767,20 @@
           <w:sz w:val="24"/>
           <w:sz-cs w:val="24"/>
         </w:rPr>
-        <w:t xml:space="preserve">F7 by itself seems to do a reasonably good job. </w:t>
+        <w:t xml:space="preserve">F7 by itself did a decent job with about 76% and 78% accuracy, respectively. This can be attributed to the sentiment of the words being present. </w:t>
+      </w:r>
+    </w:p>
+    <w:p>
+      <w:pPr>
+        <w:spacing w:before="86" w:after="86"/>
+      </w:pPr>
+      <w:r>
+        <w:rPr>
+          <w:rFonts w:ascii="Times" w:hAnsi="Times" w:cs="Times"/>
+          <w:sz w:val="24"/>
+          <w:sz-cs w:val="24"/>
+        </w:rPr>
+        <w:t xml:space="preserve">F1 + F7 did slightly better than just F7 by itself, this is most likely do to the superior unigram accuracy.</w:t>
       </w:r>
     </w:p>
     <w:p>

</xml_diff>